<commit_message>
Updated Report 2/Image processing requirements
</commit_message>
<xml_diff>
--- a/Reports/Report2/ShopAdmin_ManagementSummary.docx
+++ b/Reports/Report2/ShopAdmin_ManagementSummary.docx
@@ -10,12 +10,14 @@
           <w:lang w:val="en-US"/>
         </w:rPr>
       </w:pPr>
+      <w:proofErr w:type="spellStart"/>
       <w:r>
         <w:rPr>
           <w:lang w:val="en-US"/>
         </w:rPr>
         <w:t>ShopAdmin</w:t>
       </w:r>
+      <w:proofErr w:type="spellEnd"/>
     </w:p>
     <w:p>
       <w:pPr>
@@ -123,7 +125,57 @@
         <w:rPr>
           <w:lang w:val="en-US"/>
         </w:rPr>
-        <w:t xml:space="preserve">Whereas no business function was actually finished the basic screen flow is available. Also this might not sound much the past weeks figured out that it was necessary to gain first insights on the app development with android. Furthermore in the early days of ShopAdmin we faced massive problems as the common development on few technical components wasn’t suitable for the project team. To solve this impediment a major technical redesign was necessary (check out section technical details for in-depth information) what lead to a formally termination of our first sprint (see also section project management). </w:t>
+        <w:t xml:space="preserve">Whereas no business function was actually </w:t>
+      </w:r>
+      <w:r>
+        <w:rPr>
+          <w:lang w:val="en-US"/>
+        </w:rPr>
+        <w:t>implemented</w:t>
+      </w:r>
+      <w:r>
+        <w:rPr>
+          <w:lang w:val="en-US"/>
+        </w:rPr>
+        <w:t xml:space="preserve"> the basic screen flow is available. Also this might not sound much the past weeks figured out that it was necessary to gain first insights </w:t>
+      </w:r>
+      <w:r>
+        <w:rPr>
+          <w:lang w:val="en-US"/>
+        </w:rPr>
+        <w:t>in</w:t>
+      </w:r>
+      <w:r>
+        <w:rPr>
+          <w:lang w:val="en-US"/>
+        </w:rPr>
+        <w:t xml:space="preserve"> app development with android. Furthermore in the early days of </w:t>
+      </w:r>
+      <w:proofErr w:type="spellStart"/>
+      <w:r>
+        <w:rPr>
+          <w:lang w:val="en-US"/>
+        </w:rPr>
+        <w:t>ShopAdmin</w:t>
+      </w:r>
+      <w:proofErr w:type="spellEnd"/>
+      <w:r>
+        <w:rPr>
+          <w:lang w:val="en-US"/>
+        </w:rPr>
+        <w:t xml:space="preserve"> we faced massive problems as the common development on few technical components wasn’t suitable for the project team. To solve this impediment a major technical redesign was necessary (check out section technical details for in-depth information) what lead</w:t>
+      </w:r>
+      <w:r>
+        <w:rPr>
+          <w:lang w:val="en-US"/>
+        </w:rPr>
+        <w:t>s</w:t>
+      </w:r>
+      <w:r>
+        <w:rPr>
+          <w:lang w:val="en-US"/>
+        </w:rPr>
+        <w:t xml:space="preserve"> to a formally termination of our first sprint (see also section project management). </w:t>
       </w:r>
     </w:p>
     <w:p>
@@ -383,18 +435,61 @@
           <w:lang w:val="en-US"/>
         </w:rPr>
       </w:pPr>
-    </w:p>
-    <w:p>
-      <w:pPr>
-        <w:rPr>
-          <w:lang w:val="en-US"/>
-        </w:rPr>
-      </w:pPr>
-      <w:r>
-        <w:rPr>
-          <w:lang w:val="en-US"/>
-        </w:rPr>
-        <w:t>Also a major impediment in the beginning was the missing agreement on a specific android SDK. Therefore we agreed on Android SDK 16 as leading platform for ShopAdmin.</w:t>
+      <w:r>
+        <w:rPr>
+          <w:lang w:val="en-US"/>
+        </w:rPr>
+        <w:t xml:space="preserve">Also an </w:t>
+      </w:r>
+      <w:r>
+        <w:rPr>
+          <w:lang w:val="en-US"/>
+        </w:rPr>
+        <w:t xml:space="preserve">impediment in the beginning was the missing </w:t>
+      </w:r>
+      <w:r>
+        <w:rPr>
+          <w:lang w:val="en-US"/>
+        </w:rPr>
+        <w:t>specification of an</w:t>
+      </w:r>
+      <w:r>
+        <w:rPr>
+          <w:lang w:val="en-US"/>
+        </w:rPr>
+        <w:t xml:space="preserve"> android SDK. </w:t>
+      </w:r>
+      <w:r>
+        <w:rPr>
+          <w:lang w:val="en-US"/>
+        </w:rPr>
+        <w:t xml:space="preserve">Due to that we </w:t>
+      </w:r>
+      <w:r>
+        <w:rPr>
+          <w:lang w:val="en-US"/>
+        </w:rPr>
+        <w:t xml:space="preserve">agreed on Android SDK 16 as leading platform for </w:t>
+      </w:r>
+      <w:proofErr w:type="spellStart"/>
+      <w:r>
+        <w:rPr>
+          <w:lang w:val="en-US"/>
+        </w:rPr>
+        <w:t>ShopAdmin</w:t>
+      </w:r>
+      <w:proofErr w:type="spellEnd"/>
+      <w:r>
+        <w:rPr>
+          <w:lang w:val="en-US"/>
+        </w:rPr>
+        <w:t xml:space="preserve"> during our reorganization</w:t>
+      </w:r>
+      <w:r>
+        <w:rPr>
+          <w:lang w:val="en-US"/>
+        </w:rPr>
+        <w:t>.</w:t>
       </w:r>
     </w:p>
     <w:p>
@@ -435,7 +530,21 @@
         <w:rPr>
           <w:lang w:val="en-US"/>
         </w:rPr>
-        <w:t xml:space="preserve">For the realization of ShopAdmin we agreed on using SCRUM as </w:t>
+        <w:t xml:space="preserve">For the realization of </w:t>
+      </w:r>
+      <w:proofErr w:type="spellStart"/>
+      <w:r>
+        <w:rPr>
+          <w:lang w:val="en-US"/>
+        </w:rPr>
+        <w:t>ShopAdmin</w:t>
+      </w:r>
+      <w:proofErr w:type="spellEnd"/>
+      <w:r>
+        <w:rPr>
+          <w:lang w:val="en-US"/>
+        </w:rPr>
+        <w:t xml:space="preserve"> we agreed on using SCRUM as </w:t>
       </w:r>
       <w:r>
         <w:rPr>
@@ -515,7 +624,19 @@
         <w:rPr>
           <w:lang w:val="en-US"/>
         </w:rPr>
-        <w:t>The defined characteristics of our SCRM approach:</w:t>
+        <w:t>The defined characteristics of our SCR</w:t>
+      </w:r>
+      <w:r>
+        <w:rPr>
+          <w:lang w:val="en-US"/>
+        </w:rPr>
+        <w:t>U</w:t>
+      </w:r>
+      <w:r>
+        <w:rPr>
+          <w:lang w:val="en-US"/>
+        </w:rPr>
+        <w:t>M approach:</w:t>
       </w:r>
     </w:p>
     <w:p>
@@ -666,7 +787,21 @@
         <w:rPr>
           <w:lang w:val="en-US"/>
         </w:rPr>
-        <w:t>in the product backlog and the planning of the first sprint some problems occur in the sprint execution as we figured out that we will not be able to deliver the complete implementation of a user story in one sprint. Especially when the development of the image scanning functionality with tesseract will start. This can mainly be reduced to the fact that there is roughly only a 3PT contribution of every individual to a sprint. To solve this problem we transform the defined user stories into smaller p</w:t>
+        <w:t xml:space="preserve">in the product backlog and the planning of the first sprint some problems occur in the sprint execution as we figured out that we will not be able to deliver the complete implementation of a user story in one sprint. Especially when the development of the image scanning functionality with </w:t>
+      </w:r>
+      <w:proofErr w:type="spellStart"/>
+      <w:r>
+        <w:rPr>
+          <w:lang w:val="en-US"/>
+        </w:rPr>
+        <w:t>tesseract</w:t>
+      </w:r>
+      <w:proofErr w:type="spellEnd"/>
+      <w:r>
+        <w:rPr>
+          <w:lang w:val="en-US"/>
+        </w:rPr>
+        <w:t xml:space="preserve"> will start. This can mainly be reduced to the fact that there is roughly only a 3PT contribution of every individual to a sprint. To solve this problem we transform the defined user stories into smaller p</w:t>
       </w:r>
       <w:r>
         <w:rPr>
@@ -692,6 +827,38 @@
           <w:lang w:val="en-US"/>
         </w:rPr>
         <w:t>unfortunately it was necessary to terminate the first sprint formally. As the full transformation of the product backlog items still is in progress intermediate user stories pointing to the desired deliverable where formulated and the existing sprint in our SCRUM tool was reused.</w:t>
+      </w:r>
+      <w:r>
+        <w:rPr>
+          <w:lang w:val="en-US"/>
+        </w:rPr>
+        <w:t xml:space="preserve"> </w:t>
+      </w:r>
+      <w:r>
+        <w:rPr>
+          <w:lang w:val="en-US"/>
+        </w:rPr>
+        <w:br/>
+        <w:t xml:space="preserve">Also due to the fact that the transformation is not yet completed the existing sprint will be extended over the holiday season and the new sprint will start </w:t>
+      </w:r>
+      <w:r>
+        <w:rPr>
+          <w:lang w:val="en-US"/>
+        </w:rPr>
+        <w:t>on 9</w:t>
+      </w:r>
+      <w:r>
+        <w:rPr>
+          <w:vertAlign w:val="superscript"/>
+          <w:lang w:val="en-US"/>
+        </w:rPr>
+        <w:t>th</w:t>
+      </w:r>
+      <w:r>
+        <w:rPr>
+          <w:lang w:val="en-US"/>
+        </w:rPr>
+        <w:t xml:space="preserve"> of January.</w:t>
       </w:r>
     </w:p>
     <w:p>
@@ -749,9 +916,9 @@
         </w:rPr>
         <w:drawing>
           <wp:inline distT="0" distB="0" distL="0" distR="0">
-            <wp:extent cx="5753100" cy="2533650"/>
-            <wp:effectExtent l="0" t="0" r="0" b="0"/>
-            <wp:docPr id="9" name="Grafik 9"/>
+            <wp:extent cx="5760720" cy="2011680"/>
+            <wp:effectExtent l="0" t="0" r="0" b="7620"/>
+            <wp:docPr id="1" name="Grafik 1"/>
             <wp:cNvGraphicFramePr>
               <a:graphicFrameLocks xmlns:a="http://schemas.openxmlformats.org/drawingml/2006/main" noChangeAspect="1"/>
             </wp:cNvGraphicFramePr>
@@ -759,7 +926,7 @@
               <a:graphicData uri="http://schemas.openxmlformats.org/drawingml/2006/picture">
                 <pic:pic xmlns:pic="http://schemas.openxmlformats.org/drawingml/2006/picture">
                   <pic:nvPicPr>
-                    <pic:cNvPr id="0" name="Picture 6"/>
+                    <pic:cNvPr id="0" name="Picture 1"/>
                     <pic:cNvPicPr>
                       <a:picLocks noChangeAspect="1" noChangeArrowheads="1"/>
                     </pic:cNvPicPr>
@@ -780,7 +947,7 @@
                   <pic:spPr bwMode="auto">
                     <a:xfrm>
                       <a:off x="0" y="0"/>
-                      <a:ext cx="5753100" cy="2533650"/>
+                      <a:ext cx="5760720" cy="2011680"/>
                     </a:xfrm>
                     <a:prstGeom prst="rect">
                       <a:avLst/>
@@ -799,6 +966,7 @@
     </w:p>
     <w:p>
       <w:pPr>
+        <w:pStyle w:val="berschrift2"/>
         <w:rPr>
           <w:lang w:val="en-US"/>
         </w:rPr>
@@ -837,9 +1005,9 @@
         </w:rPr>
         <w:drawing>
           <wp:inline distT="0" distB="0" distL="0" distR="0">
-            <wp:extent cx="5753100" cy="3771900"/>
-            <wp:effectExtent l="0" t="0" r="0" b="0"/>
-            <wp:docPr id="10" name="Grafik 10"/>
+            <wp:extent cx="5762625" cy="4562475"/>
+            <wp:effectExtent l="0" t="0" r="9525" b="9525"/>
+            <wp:docPr id="6" name="Grafik 6"/>
             <wp:cNvGraphicFramePr>
               <a:graphicFrameLocks xmlns:a="http://schemas.openxmlformats.org/drawingml/2006/main" noChangeAspect="1"/>
             </wp:cNvGraphicFramePr>
@@ -847,7 +1015,7 @@
               <a:graphicData uri="http://schemas.openxmlformats.org/drawingml/2006/picture">
                 <pic:pic xmlns:pic="http://schemas.openxmlformats.org/drawingml/2006/picture">
                   <pic:nvPicPr>
-                    <pic:cNvPr id="0" name="Picture 7"/>
+                    <pic:cNvPr id="0" name="Picture 2"/>
                     <pic:cNvPicPr>
                       <a:picLocks noChangeAspect="1" noChangeArrowheads="1"/>
                     </pic:cNvPicPr>
@@ -868,7 +1036,7 @@
                   <pic:spPr bwMode="auto">
                     <a:xfrm>
                       <a:off x="0" y="0"/>
-                      <a:ext cx="5753100" cy="3771900"/>
+                      <a:ext cx="5762625" cy="4562475"/>
                     </a:xfrm>
                     <a:prstGeom prst="rect">
                       <a:avLst/>
@@ -884,13 +1052,6 @@
           </wp:inline>
         </w:drawing>
       </w:r>
-    </w:p>
-    <w:p>
-      <w:pPr>
-        <w:rPr>
-          <w:lang w:val="en-US"/>
-        </w:rPr>
-      </w:pPr>
     </w:p>
     <w:p>
       <w:pPr>
@@ -1015,13 +1176,23 @@
                 <w:lang w:val="en-US"/>
               </w:rPr>
             </w:pPr>
+            <w:proofErr w:type="spellStart"/>
             <w:r>
               <w:rPr>
                 <w:b/>
                 <w:color w:val="FFFFFF" w:themeColor="background1"/>
                 <w:lang w:val="en-US"/>
               </w:rPr>
-              <w:t>UseCase available</w:t>
+              <w:t>UseCase</w:t>
+            </w:r>
+            <w:proofErr w:type="spellEnd"/>
+            <w:r>
+              <w:rPr>
+                <w:b/>
+                <w:color w:val="FFFFFF" w:themeColor="background1"/>
+                <w:lang w:val="en-US"/>
+              </w:rPr>
+              <w:t xml:space="preserve"> available</w:t>
             </w:r>
           </w:p>
         </w:tc>
@@ -1059,8 +1230,16 @@
               <w:rPr>
                 <w:lang w:val="en-US"/>
               </w:rPr>
-              <w:t>As a User I want to register a new account to use the full functionality provided by ShopAdmin</w:t>
-            </w:r>
+              <w:t xml:space="preserve">As a User I want to register a new account to use the full functionality provided by </w:t>
+            </w:r>
+            <w:proofErr w:type="spellStart"/>
+            <w:r>
+              <w:rPr>
+                <w:lang w:val="en-US"/>
+              </w:rPr>
+              <w:t>ShopAdmin</w:t>
+            </w:r>
+            <w:proofErr w:type="spellEnd"/>
           </w:p>
         </w:tc>
         <w:tc>
@@ -2201,8 +2380,6 @@
           <w:lang w:val="en-US"/>
         </w:rPr>
       </w:pPr>
-      <w:bookmarkStart w:id="0" w:name="_GoBack"/>
-      <w:bookmarkEnd w:id="0"/>
     </w:p>
     <w:p>
       <w:pPr>
@@ -2260,6 +2437,7 @@
           <w:lang w:val="en-US"/>
         </w:rPr>
       </w:pPr>
+      <w:proofErr w:type="spellStart"/>
       <w:r>
         <w:rPr>
           <w:b/>
@@ -2267,6 +2445,7 @@
         </w:rPr>
         <w:t>GitHub</w:t>
       </w:r>
+      <w:proofErr w:type="spellEnd"/>
       <w:r>
         <w:rPr>
           <w:lang w:val="en-US"/>
@@ -2292,6 +2471,7 @@
         </w:rPr>
         <w:t xml:space="preserve">Repository </w:t>
       </w:r>
+      <w:proofErr w:type="spellStart"/>
       <w:r>
         <w:rPr>
           <w:i/>
@@ -2299,12 +2479,247 @@
         </w:rPr>
         <w:t>ShopAdmin</w:t>
       </w:r>
+      <w:proofErr w:type="spellEnd"/>
       <w:r>
         <w:rPr>
           <w:lang w:val="en-US"/>
         </w:rPr>
         <w:br/>
-        <w:t>Contains Dokumentations, Reports, MokUps, etc.</w:t>
+        <w:t xml:space="preserve">Contains </w:t>
+      </w:r>
+      <w:proofErr w:type="spellStart"/>
+      <w:r>
+        <w:rPr>
+          <w:lang w:val="en-US"/>
+        </w:rPr>
+        <w:t>Dokumentations</w:t>
+      </w:r>
+      <w:proofErr w:type="spellEnd"/>
+      <w:r>
+        <w:rPr>
+          <w:lang w:val="en-US"/>
+        </w:rPr>
+        <w:t xml:space="preserve">, Reports, </w:t>
+      </w:r>
+      <w:proofErr w:type="spellStart"/>
+      <w:r>
+        <w:rPr>
+          <w:lang w:val="en-US"/>
+        </w:rPr>
+        <w:t>MokUps</w:t>
+      </w:r>
+      <w:proofErr w:type="spellEnd"/>
+      <w:r>
+        <w:rPr>
+          <w:lang w:val="en-US"/>
+        </w:rPr>
+        <w:t>, etc.</w:t>
+      </w:r>
+    </w:p>
+    <w:p>
+      <w:pPr>
+        <w:pStyle w:val="Listenabsatz"/>
+        <w:numPr>
+          <w:ilvl w:val="2"/>
+          <w:numId w:val="12"/>
+        </w:numPr>
+        <w:rPr>
+          <w:lang w:val="en-US"/>
+        </w:rPr>
+      </w:pPr>
+      <w:r>
+        <w:rPr>
+          <w:lang w:val="en-US"/>
+        </w:rPr>
+        <w:t>Relevant folders of repository</w:t>
+      </w:r>
+    </w:p>
+    <w:p>
+      <w:pPr>
+        <w:pStyle w:val="Listenabsatz"/>
+        <w:numPr>
+          <w:ilvl w:val="3"/>
+          <w:numId w:val="12"/>
+        </w:numPr>
+        <w:rPr>
+          <w:lang w:val="en-US"/>
+        </w:rPr>
+      </w:pPr>
+      <w:proofErr w:type="spellStart"/>
+      <w:r>
+        <w:rPr>
+          <w:lang w:val="en-US"/>
+        </w:rPr>
+        <w:t>Dokumentation</w:t>
+      </w:r>
+      <w:proofErr w:type="spellEnd"/>
+    </w:p>
+    <w:p>
+      <w:pPr>
+        <w:pStyle w:val="Listenabsatz"/>
+        <w:numPr>
+          <w:ilvl w:val="4"/>
+          <w:numId w:val="12"/>
+        </w:numPr>
+        <w:rPr>
+          <w:lang w:val="en-US"/>
+        </w:rPr>
+      </w:pPr>
+      <w:r>
+        <w:rPr>
+          <w:lang w:val="en-US"/>
+        </w:rPr>
+        <w:t xml:space="preserve">Various general documents i.e. steady growing </w:t>
+      </w:r>
+      <w:proofErr w:type="spellStart"/>
+      <w:r>
+        <w:rPr>
+          <w:lang w:val="en-US"/>
+        </w:rPr>
+        <w:t>Powerpoint</w:t>
+      </w:r>
+      <w:proofErr w:type="spellEnd"/>
+    </w:p>
+    <w:p>
+      <w:pPr>
+        <w:pStyle w:val="Listenabsatz"/>
+        <w:numPr>
+          <w:ilvl w:val="3"/>
+          <w:numId w:val="12"/>
+        </w:numPr>
+        <w:rPr>
+          <w:lang w:val="en-US"/>
+        </w:rPr>
+      </w:pPr>
+      <w:proofErr w:type="spellStart"/>
+      <w:r>
+        <w:rPr>
+          <w:lang w:val="en-US"/>
+        </w:rPr>
+        <w:t>MokUp</w:t>
+      </w:r>
+      <w:proofErr w:type="spellEnd"/>
+    </w:p>
+    <w:p>
+      <w:pPr>
+        <w:pStyle w:val="Listenabsatz"/>
+        <w:numPr>
+          <w:ilvl w:val="4"/>
+          <w:numId w:val="12"/>
+        </w:numPr>
+        <w:rPr>
+          <w:lang w:val="en-US"/>
+        </w:rPr>
+      </w:pPr>
+      <w:r>
+        <w:rPr>
+          <w:lang w:val="en-US"/>
+        </w:rPr>
+        <w:t xml:space="preserve">Screen </w:t>
+      </w:r>
+      <w:proofErr w:type="spellStart"/>
+      <w:r>
+        <w:rPr>
+          <w:lang w:val="en-US"/>
+        </w:rPr>
+        <w:t>MokUps</w:t>
+      </w:r>
+      <w:proofErr w:type="spellEnd"/>
+      <w:r>
+        <w:rPr>
+          <w:lang w:val="en-US"/>
+        </w:rPr>
+        <w:t xml:space="preserve"> an Pigs</w:t>
+      </w:r>
+    </w:p>
+    <w:p>
+      <w:pPr>
+        <w:pStyle w:val="Listenabsatz"/>
+        <w:numPr>
+          <w:ilvl w:val="3"/>
+          <w:numId w:val="12"/>
+        </w:numPr>
+        <w:rPr>
+          <w:lang w:val="en-US"/>
+        </w:rPr>
+      </w:pPr>
+      <w:r>
+        <w:rPr>
+          <w:lang w:val="en-US"/>
+        </w:rPr>
+        <w:t>Reports</w:t>
+      </w:r>
+    </w:p>
+    <w:p>
+      <w:pPr>
+        <w:pStyle w:val="Listenabsatz"/>
+        <w:numPr>
+          <w:ilvl w:val="4"/>
+          <w:numId w:val="12"/>
+        </w:numPr>
+        <w:rPr>
+          <w:lang w:val="en-US"/>
+        </w:rPr>
+      </w:pPr>
+      <w:r>
+        <w:rPr>
+          <w:lang w:val="en-US"/>
+        </w:rPr>
+        <w:t>Report 1</w:t>
+      </w:r>
+    </w:p>
+    <w:p>
+      <w:pPr>
+        <w:pStyle w:val="Listenabsatz"/>
+        <w:numPr>
+          <w:ilvl w:val="5"/>
+          <w:numId w:val="12"/>
+        </w:numPr>
+        <w:rPr>
+          <w:lang w:val="en-US"/>
+        </w:rPr>
+      </w:pPr>
+      <w:r>
+        <w:rPr>
+          <w:lang w:val="en-US"/>
+        </w:rPr>
+        <w:t>First deliverable use cases and UML-diagram</w:t>
+      </w:r>
+    </w:p>
+    <w:p>
+      <w:pPr>
+        <w:pStyle w:val="Listenabsatz"/>
+        <w:numPr>
+          <w:ilvl w:val="4"/>
+          <w:numId w:val="12"/>
+        </w:numPr>
+        <w:rPr>
+          <w:lang w:val="en-US"/>
+        </w:rPr>
+      </w:pPr>
+      <w:r>
+        <w:rPr>
+          <w:lang w:val="en-US"/>
+        </w:rPr>
+        <w:t>Report 2</w:t>
+      </w:r>
+    </w:p>
+    <w:p>
+      <w:pPr>
+        <w:pStyle w:val="Listenabsatz"/>
+        <w:numPr>
+          <w:ilvl w:val="5"/>
+          <w:numId w:val="12"/>
+        </w:numPr>
+        <w:rPr>
+          <w:lang w:val="en-US"/>
+        </w:rPr>
+      </w:pPr>
+      <w:r>
+        <w:rPr>
+          <w:lang w:val="en-US"/>
+        </w:rPr>
+        <w:t>This report</w:t>
       </w:r>
     </w:p>
     <w:p>
@@ -2324,6 +2739,7 @@
         </w:rPr>
         <w:t xml:space="preserve">Repository </w:t>
       </w:r>
+      <w:proofErr w:type="spellStart"/>
       <w:r>
         <w:rPr>
           <w:i/>
@@ -2331,6 +2747,7 @@
         </w:rPr>
         <w:t>ShopAdminAndroid</w:t>
       </w:r>
+      <w:proofErr w:type="spellEnd"/>
     </w:p>
     <w:p>
       <w:pPr>
@@ -2344,8 +2761,16 @@
         <w:rPr>
           <w:lang w:val="en-US"/>
         </w:rPr>
-        <w:t>The app to be used with the development platform AndroidStudio</w:t>
-      </w:r>
+        <w:t xml:space="preserve">The app to be used with the development platform </w:t>
+      </w:r>
+      <w:proofErr w:type="spellStart"/>
+      <w:r>
+        <w:rPr>
+          <w:lang w:val="en-US"/>
+        </w:rPr>
+        <w:t>AndroidStudio</w:t>
+      </w:r>
+      <w:proofErr w:type="spellEnd"/>
     </w:p>
     <w:p>
       <w:pPr>
@@ -2358,13 +2783,31 @@
           <w:lang w:val="en-US"/>
         </w:rPr>
       </w:pPr>
+      <w:proofErr w:type="spellStart"/>
       <w:r>
         <w:rPr>
           <w:b/>
           <w:lang w:val="en-US"/>
         </w:rPr>
-        <w:t>GoogleGroup ShopAdmin</w:t>
-      </w:r>
+        <w:t>GoogleGroup</w:t>
+      </w:r>
+      <w:proofErr w:type="spellEnd"/>
+      <w:r>
+        <w:rPr>
+          <w:b/>
+          <w:lang w:val="en-US"/>
+        </w:rPr>
+        <w:t xml:space="preserve"> </w:t>
+      </w:r>
+      <w:proofErr w:type="spellStart"/>
+      <w:r>
+        <w:rPr>
+          <w:b/>
+          <w:lang w:val="en-US"/>
+        </w:rPr>
+        <w:t>ShopAdmin</w:t>
+      </w:r>
+      <w:proofErr w:type="spellEnd"/>
       <w:r>
         <w:rPr>
           <w:lang w:val="en-US"/>
@@ -2384,6 +2827,7 @@
           <w:lang w:val="en-US"/>
         </w:rPr>
       </w:pPr>
+      <w:proofErr w:type="spellStart"/>
       <w:r>
         <w:rPr>
           <w:b/>
@@ -2391,12 +2835,26 @@
         </w:rPr>
         <w:t>ScrumDesk</w:t>
       </w:r>
+      <w:proofErr w:type="spellEnd"/>
       <w:r>
         <w:rPr>
           <w:lang w:val="en-US"/>
         </w:rPr>
         <w:br/>
-        <w:t>WebBased tool to drive the scrum process.</w:t>
+      </w:r>
+      <w:proofErr w:type="spellStart"/>
+      <w:r>
+        <w:rPr>
+          <w:lang w:val="en-US"/>
+        </w:rPr>
+        <w:t>WebBased</w:t>
+      </w:r>
+      <w:proofErr w:type="spellEnd"/>
+      <w:r>
+        <w:rPr>
+          <w:lang w:val="en-US"/>
+        </w:rPr>
+        <w:t xml:space="preserve"> tool to drive the scrum process.</w:t>
       </w:r>
       <w:r>
         <w:rPr>
@@ -2432,6 +2890,8 @@
           <w:lang w:val="en-US"/>
         </w:rPr>
       </w:pPr>
+      <w:bookmarkStart w:id="0" w:name="_GoBack"/>
+      <w:bookmarkEnd w:id="0"/>
     </w:p>
     <w:sectPr>
       <w:pgSz w:w="11906" w:h="16838"/>
@@ -2584,7 +3044,7 @@
         <w:rFonts w:ascii="Courier New" w:hAnsi="Courier New" w:cs="Courier New" w:hint="default"/>
       </w:rPr>
     </w:lvl>
-    <w:lvl w:ilvl="2" w:tplc="04070005" w:tentative="1">
+    <w:lvl w:ilvl="2" w:tplc="04070005">
       <w:start w:val="1"/>
       <w:numFmt w:val="bullet"/>
       <w:lvlText w:val=""/>
@@ -2596,7 +3056,7 @@
         <w:rFonts w:ascii="Wingdings" w:hAnsi="Wingdings" w:hint="default"/>
       </w:rPr>
     </w:lvl>
-    <w:lvl w:ilvl="3" w:tplc="04070001" w:tentative="1">
+    <w:lvl w:ilvl="3" w:tplc="04070001">
       <w:start w:val="1"/>
       <w:numFmt w:val="bullet"/>
       <w:lvlText w:val=""/>
@@ -2608,7 +3068,7 @@
         <w:rFonts w:ascii="Symbol" w:hAnsi="Symbol" w:hint="default"/>
       </w:rPr>
     </w:lvl>
-    <w:lvl w:ilvl="4" w:tplc="04070003" w:tentative="1">
+    <w:lvl w:ilvl="4" w:tplc="04070003">
       <w:start w:val="1"/>
       <w:numFmt w:val="bullet"/>
       <w:lvlText w:val="o"/>
@@ -2620,7 +3080,7 @@
         <w:rFonts w:ascii="Courier New" w:hAnsi="Courier New" w:cs="Courier New" w:hint="default"/>
       </w:rPr>
     </w:lvl>
-    <w:lvl w:ilvl="5" w:tplc="04070005" w:tentative="1">
+    <w:lvl w:ilvl="5" w:tplc="04070005">
       <w:start w:val="1"/>
       <w:numFmt w:val="bullet"/>
       <w:lvlText w:val=""/>

</xml_diff>

<commit_message>
Final Report 2/Image processing requirements
</commit_message>
<xml_diff>
--- a/Reports/Report2/ShopAdmin_ManagementSummary.docx
+++ b/Reports/Report2/ShopAdmin_ManagementSummary.docx
@@ -787,7 +787,19 @@
         <w:rPr>
           <w:lang w:val="en-US"/>
         </w:rPr>
-        <w:t xml:space="preserve">in the product backlog and the planning of the first sprint some problems occur in the sprint execution as we figured out that we will not be able to deliver the complete implementation of a user story in one sprint. Especially when the development of the image scanning functionality with </w:t>
+        <w:t>in the product backlog and the planning of the first sprint</w:t>
+      </w:r>
+      <w:r>
+        <w:rPr>
+          <w:lang w:val="en-US"/>
+        </w:rPr>
+        <w:t>,</w:t>
+      </w:r>
+      <w:r>
+        <w:rPr>
+          <w:lang w:val="en-US"/>
+        </w:rPr>
+        <w:t xml:space="preserve"> some problems occur in the sprint execution as we figured out that we will not be able to deliver the complete implementation of a user story in one sprint. Especially when the development of the image scanning functionality with </w:t>
       </w:r>
       <w:proofErr w:type="spellStart"/>
       <w:r>
@@ -801,7 +813,19 @@
         <w:rPr>
           <w:lang w:val="en-US"/>
         </w:rPr>
-        <w:t xml:space="preserve"> will start. This can mainly be reduced to the fact that there is roughly only a 3PT contribution of every individual to a sprint. To solve this problem we transform the defined user stories into smaller p</w:t>
+        <w:t xml:space="preserve"> will start. This can mainly be reduced to the fac</w:t>
+      </w:r>
+      <w:r>
+        <w:rPr>
+          <w:lang w:val="en-US"/>
+        </w:rPr>
+        <w:t>t that there is roughly only a three man day’s</w:t>
+      </w:r>
+      <w:r>
+        <w:rPr>
+          <w:lang w:val="en-US"/>
+        </w:rPr>
+        <w:t xml:space="preserve"> contribution of every individual to a sprint. To solve this problem we transform the defined user stories into smaller p</w:t>
       </w:r>
       <w:r>
         <w:rPr>
@@ -839,34 +863,7 @@
           <w:lang w:val="en-US"/>
         </w:rPr>
         <w:br/>
-        <w:t xml:space="preserve">Also due to the fact that the transformation is not yet completed the existing sprint will be extended over the holiday season and the new sprint will start </w:t>
-      </w:r>
-      <w:r>
-        <w:rPr>
-          <w:lang w:val="en-US"/>
-        </w:rPr>
-        <w:t>on 9</w:t>
-      </w:r>
-      <w:r>
-        <w:rPr>
-          <w:vertAlign w:val="superscript"/>
-          <w:lang w:val="en-US"/>
-        </w:rPr>
-        <w:t>th</w:t>
-      </w:r>
-      <w:r>
-        <w:rPr>
-          <w:lang w:val="en-US"/>
-        </w:rPr>
-        <w:t xml:space="preserve"> of January.</w:t>
-      </w:r>
-    </w:p>
-    <w:p>
-      <w:pPr>
-        <w:rPr>
-          <w:lang w:val="en-US"/>
-        </w:rPr>
-      </w:pPr>
+      </w:r>
     </w:p>
     <w:p>
       <w:pPr>
@@ -1055,6 +1052,13 @@
     </w:p>
     <w:p>
       <w:pPr>
+        <w:rPr>
+          <w:lang w:val="en-US"/>
+        </w:rPr>
+      </w:pPr>
+    </w:p>
+    <w:p>
+      <w:pPr>
         <w:pStyle w:val="berschrift1"/>
         <w:rPr>
           <w:lang w:val="en-US"/>
@@ -1077,7 +1081,14 @@
         <w:rPr>
           <w:lang w:val="en-US"/>
         </w:rPr>
-        <w:t>As briefly mentioned in the above sections within our SCRUM approach we had to transform the representation of our initial user stories to let them fit into our approach. Nevertheless our basic requirements, which have been presented in the last report, are still valid and are just briefly recaptured here:</w:t>
+        <w:t xml:space="preserve">As briefly mentioned in the above sections within our SCRUM approach we had to transform the representation of our initial user stories to let them fit into our approach. Nevertheless our basic </w:t>
+      </w:r>
+      <w:r>
+        <w:rPr>
+          <w:lang w:val="en-US"/>
+        </w:rPr>
+        <w:lastRenderedPageBreak/>
+        <w:t>requirements, which have been presented in the last report, are still valid and are just briefly recaptured here:</w:t>
       </w:r>
     </w:p>
     <w:tbl>
@@ -1112,7 +1123,6 @@
                 <w:color w:val="FFFFFF" w:themeColor="background1"/>
                 <w:lang w:val="en-US"/>
               </w:rPr>
-              <w:lastRenderedPageBreak/>
               <w:t>Requirement</w:t>
             </w:r>
           </w:p>
@@ -2296,7 +2306,6 @@
         <w:rPr>
           <w:lang w:val="en-US"/>
         </w:rPr>
-        <w:lastRenderedPageBreak/>
         <w:t>The transformation of the original user story towards one epic consisting of multiple user stories is demonstrated in the following diagram:</w:t>
       </w:r>
     </w:p>
@@ -2515,6 +2524,8 @@
         </w:rPr>
         <w:t>, etc.</w:t>
       </w:r>
+      <w:bookmarkStart w:id="0" w:name="_GoBack"/>
+      <w:bookmarkEnd w:id="0"/>
     </w:p>
     <w:p>
       <w:pPr>
@@ -2833,6 +2844,7 @@
           <w:b/>
           <w:lang w:val="en-US"/>
         </w:rPr>
+        <w:lastRenderedPageBreak/>
         <w:t>ScrumDesk</w:t>
       </w:r>
       <w:proofErr w:type="spellEnd"/>
@@ -2890,8 +2902,6 @@
           <w:lang w:val="en-US"/>
         </w:rPr>
       </w:pPr>
-      <w:bookmarkStart w:id="0" w:name="_GoBack"/>
-      <w:bookmarkEnd w:id="0"/>
     </w:p>
     <w:sectPr>
       <w:pgSz w:w="11906" w:h="16838"/>

</xml_diff>